<commit_message>
DDL DML e DQL e inicio da documentacao
</commit_message>
<xml_diff>
--- a/OpFlix/M_Documentacao_RaulScapin.docx
+++ b/OpFlix/M_Documentacao_RaulScapin.docx
@@ -475,7 +475,11 @@
               </mc:Choice>
               <mc:Fallback>
                 <w:pict>
-                  <v:shape w14:anchorId="6E29CBE8" id="Caixa de Texto 10" o:spid="_x0000_s1027" type="#_x0000_t202" alt="Caixa de texto que mostra as informações de contato comerciais" style="position:absolute;margin-left:0;margin-top:0;width:468pt;height:48.95pt;z-index:251660288;visibility:visible;mso-wrap-style:square;mso-width-percent:1000;mso-height-percent:0;mso-wrap-distance-left:9pt;mso-wrap-distance-top:0;mso-wrap-distance-right:9pt;mso-wrap-distance-bottom:0;mso-position-horizontal:left;mso-position-horizontal-relative:margin;mso-position-vertical:bottom;mso-position-vertical-relative:margin;mso-width-percent:1000;mso-height-percent:0;mso-width-relative:margin;mso-height-relative:margin;v-text-anchor:middle" o:gfxdata="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" fillcolor="#7030a0" stroked="f" strokeweight=".5pt">
+                  <v:shapetype w14:anchorId="6E29CBE8" id="_x0000_t202" coordsize="21600,21600" o:spt="202" path="m,l,21600r21600,l21600,xe">
+                    <v:stroke joinstyle="miter"/>
+                    <v:path gradientshapeok="t" o:connecttype="rect"/>
+                  </v:shapetype>
+                  <v:shape id="Caixa de Texto 10" o:spid="_x0000_s1027" type="#_x0000_t202" alt="Caixa de texto que mostra as informações de contato comerciais" style="position:absolute;margin-left:0;margin-top:0;width:468pt;height:48.95pt;z-index:251660288;visibility:visible;mso-wrap-style:square;mso-width-percent:1000;mso-height-percent:0;mso-wrap-distance-left:9pt;mso-wrap-distance-top:0;mso-wrap-distance-right:9pt;mso-wrap-distance-bottom:0;mso-position-horizontal:left;mso-position-horizontal-relative:margin;mso-position-vertical:bottom;mso-position-vertical-relative:margin;mso-width-percent:1000;mso-height-percent:0;mso-width-relative:margin;mso-height-relative:margin;v-text-anchor:middle" o:gfxdata="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" fillcolor="#7030a0" stroked="f" strokeweight=".5pt">
                     <v:textbox inset="12.96pt,0,12.96pt,0">
                       <w:txbxContent>
                         <w:tbl>
@@ -627,7 +631,6 @@
               <w:lang w:eastAsia="en-US"/>
             </w:rPr>
           </w:pPr>
-          <w:bookmarkStart w:id="0" w:name="_GoBack"/>
           <w:r>
             <w:rPr>
               <w:rFonts w:eastAsiaTheme="minorHAnsi"/>
@@ -638,7 +641,6 @@
         </w:p>
       </w:sdtContent>
     </w:sdt>
-    <w:bookmarkEnd w:id="0" w:displacedByCustomXml="next"/>
     <w:sdt>
       <w:sdtPr>
         <w:rPr>
@@ -1600,12 +1602,12 @@
       <w:pPr>
         <w:pStyle w:val="cabealho1"/>
       </w:pPr>
-      <w:bookmarkStart w:id="1" w:name="_Toc533767843"/>
+      <w:bookmarkStart w:id="0" w:name="_Toc533767843"/>
       <w:r>
         <w:lastRenderedPageBreak/>
         <w:t>Resumo</w:t>
       </w:r>
-      <w:bookmarkEnd w:id="1"/>
+      <w:bookmarkEnd w:id="0"/>
       <w:r>
         <w:t xml:space="preserve"> </w:t>
       </w:r>
@@ -1615,11 +1617,11 @@
       <w:pPr>
         <w:pStyle w:val="cabealho2"/>
       </w:pPr>
-      <w:bookmarkStart w:id="2" w:name="_Toc533767844"/>
+      <w:bookmarkStart w:id="1" w:name="_Toc533767844"/>
       <w:r>
         <w:t>Objetivos</w:t>
       </w:r>
-      <w:bookmarkEnd w:id="2"/>
+      <w:bookmarkEnd w:id="1"/>
     </w:p>
     <w:p>
       <w:r>
@@ -1634,19 +1636,37 @@
       <w:pPr>
         <w:pStyle w:val="cabealho1"/>
       </w:pPr>
-      <w:bookmarkStart w:id="3" w:name="_Toc533767845"/>
+      <w:bookmarkStart w:id="2" w:name="_Toc533767845"/>
       <w:r>
         <w:t xml:space="preserve">Descrição do </w:t>
       </w:r>
       <w:r>
         <w:t>projeto</w:t>
       </w:r>
-      <w:bookmarkEnd w:id="3"/>
+      <w:bookmarkEnd w:id="2"/>
     </w:p>
     <w:p>
       <w:r>
-        <w:t>Coloque aqui a descrição completa do projeto</w:t>
+        <w:t xml:space="preserve">O projeto </w:t>
       </w:r>
+      <w:proofErr w:type="spellStart"/>
+      <w:r>
+        <w:t>OpFlix</w:t>
+      </w:r>
+      <w:proofErr w:type="spellEnd"/>
+      <w:r>
+        <w:t xml:space="preserve"> é um </w:t>
+      </w:r>
+      <w:proofErr w:type="gramStart"/>
+      <w:r>
+        <w:t>aplicativo web</w:t>
+      </w:r>
+      <w:proofErr w:type="gramEnd"/>
+      <w:r>
+        <w:t xml:space="preserve"> e mobile em que tem como principal objetivo facilitar o acesso aos futuros lançamentos de filmes, séries e documentários. Com acesso aos dias restantes, categorias e plataformas em que estarão disponíveis.</w:t>
+      </w:r>
+      <w:bookmarkStart w:id="3" w:name="_GoBack"/>
+      <w:bookmarkEnd w:id="3"/>
     </w:p>
     <w:p>
       <w:pPr>
@@ -1704,6 +1724,48 @@
       </w:r>
     </w:p>
     <w:p>
+      <w:r>
+        <w:rPr>
+          <w:noProof/>
+        </w:rPr>
+        <w:drawing>
+          <wp:inline distT="0" distB="0" distL="0" distR="0">
+            <wp:extent cx="5732145" cy="2242820"/>
+            <wp:effectExtent l="0" t="0" r="1905" b="5080"/>
+            <wp:docPr id="1" name="Imagem 1"/>
+            <wp:cNvGraphicFramePr>
+              <a:graphicFrameLocks xmlns:a="http://schemas.openxmlformats.org/drawingml/2006/main" noChangeAspect="1"/>
+            </wp:cNvGraphicFramePr>
+            <a:graphic xmlns:a="http://schemas.openxmlformats.org/drawingml/2006/main">
+              <a:graphicData uri="http://schemas.openxmlformats.org/drawingml/2006/picture">
+                <pic:pic xmlns:pic="http://schemas.openxmlformats.org/drawingml/2006/picture">
+                  <pic:nvPicPr>
+                    <pic:cNvPr id="1" name="M_Diagrama_RaulScapin_Logico.png"/>
+                    <pic:cNvPicPr/>
+                  </pic:nvPicPr>
+                  <pic:blipFill>
+                    <a:blip r:embed="rId11"/>
+                    <a:stretch>
+                      <a:fillRect/>
+                    </a:stretch>
+                  </pic:blipFill>
+                  <pic:spPr>
+                    <a:xfrm>
+                      <a:off x="0" y="0"/>
+                      <a:ext cx="5732145" cy="2242820"/>
+                    </a:xfrm>
+                    <a:prstGeom prst="rect">
+                      <a:avLst/>
+                    </a:prstGeom>
+                  </pic:spPr>
+                </pic:pic>
+              </a:graphicData>
+            </a:graphic>
+          </wp:inline>
+        </w:drawing>
+      </w:r>
+    </w:p>
+    <w:p>
       <w:pPr>
         <w:pStyle w:val="cabealho2"/>
       </w:pPr>
@@ -1719,6 +1781,48 @@
       </w:r>
     </w:p>
     <w:p>
+      <w:r>
+        <w:rPr>
+          <w:noProof/>
+        </w:rPr>
+        <w:drawing>
+          <wp:inline distT="0" distB="0" distL="0" distR="0">
+            <wp:extent cx="5732145" cy="2414270"/>
+            <wp:effectExtent l="0" t="0" r="1905" b="5080"/>
+            <wp:docPr id="2" name="Imagem 2"/>
+            <wp:cNvGraphicFramePr>
+              <a:graphicFrameLocks xmlns:a="http://schemas.openxmlformats.org/drawingml/2006/main" noChangeAspect="1"/>
+            </wp:cNvGraphicFramePr>
+            <a:graphic xmlns:a="http://schemas.openxmlformats.org/drawingml/2006/main">
+              <a:graphicData uri="http://schemas.openxmlformats.org/drawingml/2006/picture">
+                <pic:pic xmlns:pic="http://schemas.openxmlformats.org/drawingml/2006/picture">
+                  <pic:nvPicPr>
+                    <pic:cNvPr id="2" name="M_Diagrama_RaulScapin_Fisico.png"/>
+                    <pic:cNvPicPr/>
+                  </pic:nvPicPr>
+                  <pic:blipFill>
+                    <a:blip r:embed="rId12"/>
+                    <a:stretch>
+                      <a:fillRect/>
+                    </a:stretch>
+                  </pic:blipFill>
+                  <pic:spPr>
+                    <a:xfrm>
+                      <a:off x="0" y="0"/>
+                      <a:ext cx="5732145" cy="2414270"/>
+                    </a:xfrm>
+                    <a:prstGeom prst="rect">
+                      <a:avLst/>
+                    </a:prstGeom>
+                  </pic:spPr>
+                </pic:pic>
+              </a:graphicData>
+            </a:graphic>
+          </wp:inline>
+        </w:drawing>
+      </w:r>
+    </w:p>
+    <w:p>
       <w:pPr>
         <w:pStyle w:val="cabealho2"/>
       </w:pPr>
@@ -1736,13 +1840,54 @@
     <w:p>
       <w:pPr>
         <w:sectPr>
-          <w:footerReference w:type="default" r:id="rId11"/>
+          <w:footerReference w:type="default" r:id="rId13"/>
           <w:pgSz w:w="11907" w:h="16839" w:code="9"/>
           <w:pgMar w:top="1080" w:right="1440" w:bottom="1080" w:left="1440" w:header="720" w:footer="720" w:gutter="0"/>
           <w:cols w:space="720"/>
           <w:docGrid w:linePitch="360"/>
         </w:sectPr>
       </w:pPr>
+      <w:r>
+        <w:rPr>
+          <w:noProof/>
+        </w:rPr>
+        <w:lastRenderedPageBreak/>
+        <w:drawing>
+          <wp:inline distT="0" distB="0" distL="0" distR="0">
+            <wp:extent cx="5732145" cy="1806575"/>
+            <wp:effectExtent l="0" t="0" r="1905" b="3175"/>
+            <wp:docPr id="3" name="Imagem 3"/>
+            <wp:cNvGraphicFramePr>
+              <a:graphicFrameLocks xmlns:a="http://schemas.openxmlformats.org/drawingml/2006/main" noChangeAspect="1"/>
+            </wp:cNvGraphicFramePr>
+            <a:graphic xmlns:a="http://schemas.openxmlformats.org/drawingml/2006/main">
+              <a:graphicData uri="http://schemas.openxmlformats.org/drawingml/2006/picture">
+                <pic:pic xmlns:pic="http://schemas.openxmlformats.org/drawingml/2006/picture">
+                  <pic:nvPicPr>
+                    <pic:cNvPr id="3" name="M_Diagrama_RaulScapin_Conceitual.png"/>
+                    <pic:cNvPicPr/>
+                  </pic:nvPicPr>
+                  <pic:blipFill>
+                    <a:blip r:embed="rId14"/>
+                    <a:stretch>
+                      <a:fillRect/>
+                    </a:stretch>
+                  </pic:blipFill>
+                  <pic:spPr>
+                    <a:xfrm>
+                      <a:off x="0" y="0"/>
+                      <a:ext cx="5732145" cy="1806575"/>
+                    </a:xfrm>
+                    <a:prstGeom prst="rect">
+                      <a:avLst/>
+                    </a:prstGeom>
+                  </pic:spPr>
+                </pic:pic>
+              </a:graphicData>
+            </a:graphic>
+          </wp:inline>
+        </w:drawing>
+      </w:r>
     </w:p>
     <w:p>
       <w:pPr>
@@ -3244,6 +3389,7 @@
     <w:lsdException w:name="HTML Sample" w:semiHidden="1" w:unhideWhenUsed="1"/>
     <w:lsdException w:name="HTML Typewriter" w:semiHidden="1" w:unhideWhenUsed="1"/>
     <w:lsdException w:name="HTML Variable" w:semiHidden="1" w:unhideWhenUsed="1"/>
+    <w:lsdException w:name="Normal Table" w:semiHidden="1" w:unhideWhenUsed="1"/>
     <w:lsdException w:name="annotation subject" w:semiHidden="1" w:unhideWhenUsed="1"/>
     <w:lsdException w:name="No List" w:semiHidden="1" w:unhideWhenUsed="1"/>
     <w:lsdException w:name="Outline List 1" w:semiHidden="1" w:unhideWhenUsed="1"/>
@@ -3287,8 +3433,10 @@
     <w:lsdException w:name="Table Elegant" w:semiHidden="1" w:unhideWhenUsed="1"/>
     <w:lsdException w:name="Table Professional" w:semiHidden="1" w:unhideWhenUsed="1"/>
     <w:lsdException w:name="Table Subtle 1" w:semiHidden="1" w:unhideWhenUsed="1"/>
+    <w:lsdException w:name="Table Subtle 2" w:semiHidden="1" w:unhideWhenUsed="1"/>
     <w:lsdException w:name="Table Web 1" w:semiHidden="1" w:unhideWhenUsed="1"/>
     <w:lsdException w:name="Table Web 2" w:semiHidden="1" w:unhideWhenUsed="1"/>
+    <w:lsdException w:name="Table Web 3" w:semiHidden="1" w:unhideWhenUsed="1"/>
     <w:lsdException w:name="Balloon Text" w:semiHidden="1" w:unhideWhenUsed="1"/>
     <w:lsdException w:name="Table Grid" w:uiPriority="39"/>
     <w:lsdException w:name="Table Theme" w:semiHidden="1" w:unhideWhenUsed="1"/>
@@ -4576,6 +4724,7 @@
     <w:rsid w:val="00023D19"/>
     <w:rsid w:val="00406E44"/>
     <w:rsid w:val="004265B1"/>
+    <w:rsid w:val="004D03B2"/>
     <w:rsid w:val="00571EE0"/>
     <w:rsid w:val="00973EE1"/>
     <w:rsid w:val="00AC3D2E"/>
@@ -4725,6 +4874,7 @@
     <w:lsdException w:name="HTML Sample" w:semiHidden="1" w:unhideWhenUsed="1"/>
     <w:lsdException w:name="HTML Typewriter" w:semiHidden="1" w:unhideWhenUsed="1"/>
     <w:lsdException w:name="HTML Variable" w:semiHidden="1" w:unhideWhenUsed="1"/>
+    <w:lsdException w:name="Normal Table" w:semiHidden="1" w:unhideWhenUsed="1"/>
     <w:lsdException w:name="annotation subject" w:semiHidden="1" w:unhideWhenUsed="1"/>
     <w:lsdException w:name="No List" w:semiHidden="1" w:unhideWhenUsed="1"/>
     <w:lsdException w:name="Outline List 1" w:semiHidden="1" w:unhideWhenUsed="1"/>
@@ -4768,8 +4918,10 @@
     <w:lsdException w:name="Table Elegant" w:semiHidden="1" w:unhideWhenUsed="1"/>
     <w:lsdException w:name="Table Professional" w:semiHidden="1" w:unhideWhenUsed="1"/>
     <w:lsdException w:name="Table Subtle 1" w:semiHidden="1" w:unhideWhenUsed="1"/>
+    <w:lsdException w:name="Table Subtle 2" w:semiHidden="1" w:unhideWhenUsed="1"/>
     <w:lsdException w:name="Table Web 1" w:semiHidden="1" w:unhideWhenUsed="1"/>
     <w:lsdException w:name="Table Web 2" w:semiHidden="1" w:unhideWhenUsed="1"/>
+    <w:lsdException w:name="Table Web 3" w:semiHidden="1" w:unhideWhenUsed="1"/>
     <w:lsdException w:name="Balloon Text" w:semiHidden="1" w:unhideWhenUsed="1"/>
     <w:lsdException w:name="Table Grid" w:uiPriority="39"/>
     <w:lsdException w:name="Table Theme" w:semiHidden="1" w:unhideWhenUsed="1"/>
@@ -5300,7 +5452,7 @@
 </file>
 
 <file path=customXml/itemProps3.xml><?xml version="1.0" encoding="utf-8"?>
-<ds:datastoreItem xmlns:ds="http://schemas.openxmlformats.org/officeDocument/2006/customXml" ds:itemID="{A9A3ACC8-FA2A-4D1C-B3B5-F5F4A8265A6F}">
+<ds:datastoreItem xmlns:ds="http://schemas.openxmlformats.org/officeDocument/2006/customXml" ds:itemID="{9597E526-EFB8-407A-B5F7-3F1E5BE87AC5}">
   <ds:schemaRefs>
     <ds:schemaRef ds:uri="http://schemas.openxmlformats.org/officeDocument/2006/bibliography"/>
   </ds:schemaRefs>

</xml_diff>

<commit_message>
Fim do DDL, DML, DQL e desenvolvimento da documentacao
</commit_message>
<xml_diff>
--- a/OpFlix/M_Documentacao_RaulScapin.docx
+++ b/OpFlix/M_Documentacao_RaulScapin.docx
@@ -475,11 +475,7 @@
               </mc:Choice>
               <mc:Fallback>
                 <w:pict>
-                  <v:shapetype w14:anchorId="6E29CBE8" id="_x0000_t202" coordsize="21600,21600" o:spt="202" path="m,l,21600r21600,l21600,xe">
-                    <v:stroke joinstyle="miter"/>
-                    <v:path gradientshapeok="t" o:connecttype="rect"/>
-                  </v:shapetype>
-                  <v:shape id="Caixa de Texto 10" o:spid="_x0000_s1027" type="#_x0000_t202" alt="Caixa de texto que mostra as informações de contato comerciais" style="position:absolute;margin-left:0;margin-top:0;width:468pt;height:48.95pt;z-index:251660288;visibility:visible;mso-wrap-style:square;mso-width-percent:1000;mso-height-percent:0;mso-wrap-distance-left:9pt;mso-wrap-distance-top:0;mso-wrap-distance-right:9pt;mso-wrap-distance-bottom:0;mso-position-horizontal:left;mso-position-horizontal-relative:margin;mso-position-vertical:bottom;mso-position-vertical-relative:margin;mso-width-percent:1000;mso-height-percent:0;mso-width-relative:margin;mso-height-relative:margin;v-text-anchor:middle" o:gfxdata="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" fillcolor="#7030a0" stroked="f" strokeweight=".5pt">
+                  <v:shape w14:anchorId="6E29CBE8" id="Caixa de Texto 10" o:spid="_x0000_s1027" type="#_x0000_t202" alt="Caixa de texto que mostra as informações de contato comerciais" style="position:absolute;margin-left:0;margin-top:0;width:468pt;height:48.95pt;z-index:251660288;visibility:visible;mso-wrap-style:square;mso-width-percent:1000;mso-height-percent:0;mso-wrap-distance-left:9pt;mso-wrap-distance-top:0;mso-wrap-distance-right:9pt;mso-wrap-distance-bottom:0;mso-position-horizontal:left;mso-position-horizontal-relative:margin;mso-position-vertical:bottom;mso-position-vertical-relative:margin;mso-width-percent:1000;mso-height-percent:0;mso-width-relative:margin;mso-height-relative:margin;v-text-anchor:middle" o:gfxdata="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" fillcolor="#7030a0" stroked="f" strokeweight=".5pt">
                     <v:textbox inset="12.96pt,0,12.96pt,0">
                       <w:txbxContent>
                         <w:tbl>
@@ -1631,19 +1627,64 @@
         <w:t>e aqui a descrição do documento</w:t>
       </w:r>
     </w:p>
-    <w:p/>
     <w:p>
+      <w:bookmarkStart w:id="2" w:name="_GoBack"/>
+      <w:bookmarkEnd w:id="2"/>
+    </w:p>
+    <w:p>
       <w:pPr>
         <w:pStyle w:val="cabealho1"/>
       </w:pPr>
-      <w:bookmarkStart w:id="2" w:name="_Toc533767845"/>
+      <w:bookmarkStart w:id="3" w:name="_Toc533767845"/>
       <w:r>
         <w:t xml:space="preserve">Descrição do </w:t>
       </w:r>
       <w:r>
         <w:t>projeto</w:t>
       </w:r>
-      <w:bookmarkEnd w:id="2"/>
+      <w:bookmarkEnd w:id="3"/>
+    </w:p>
+    <w:p>
+      <w:r>
+        <w:t xml:space="preserve">Este projeto foi dado para que se desenvolva um </w:t>
+      </w:r>
+      <w:proofErr w:type="gramStart"/>
+      <w:r>
+        <w:t>aplicativo web</w:t>
+      </w:r>
+      <w:proofErr w:type="gramEnd"/>
+      <w:r>
+        <w:t xml:space="preserve"> e mobile em que haja um banco de dados, front-</w:t>
+      </w:r>
+      <w:proofErr w:type="spellStart"/>
+      <w:r>
+        <w:t>end</w:t>
+      </w:r>
+      <w:proofErr w:type="spellEnd"/>
+      <w:r>
+        <w:t xml:space="preserve"> e API para integração do </w:t>
+      </w:r>
+      <w:proofErr w:type="spellStart"/>
+      <w:r>
+        <w:t>back-end</w:t>
+      </w:r>
+      <w:proofErr w:type="spellEnd"/>
+      <w:r>
+        <w:t xml:space="preserve"> do web e mobile, contando com um banco de dados relacional.</w:t>
+      </w:r>
+    </w:p>
+    <w:p>
+      <w:pPr>
+        <w:pStyle w:val="cabealho2"/>
+      </w:pPr>
+      <w:bookmarkStart w:id="4" w:name="_Toc533767846"/>
+      <w:r>
+        <w:t xml:space="preserve">Resumo </w:t>
+      </w:r>
+      <w:r>
+        <w:t>do projeto</w:t>
+      </w:r>
+      <w:bookmarkEnd w:id="4"/>
     </w:p>
     <w:p>
       <w:r>
@@ -1665,26 +1706,6 @@
       <w:r>
         <w:t xml:space="preserve"> e mobile em que tem como principal objetivo facilitar o acesso aos futuros lançamentos de filmes, séries e documentários. Com acesso aos dias restantes, categorias e plataformas em que estarão disponíveis.</w:t>
       </w:r>
-      <w:bookmarkStart w:id="3" w:name="_GoBack"/>
-      <w:bookmarkEnd w:id="3"/>
-    </w:p>
-    <w:p>
-      <w:pPr>
-        <w:pStyle w:val="cabealho2"/>
-      </w:pPr>
-      <w:bookmarkStart w:id="4" w:name="_Toc533767846"/>
-      <w:r>
-        <w:t xml:space="preserve">Resumo </w:t>
-      </w:r>
-      <w:r>
-        <w:t>do projeto</w:t>
-      </w:r>
-      <w:bookmarkEnd w:id="4"/>
-    </w:p>
-    <w:p>
-      <w:r>
-        <w:t>Coloque aqui um resumo sobre o projeto</w:t>
-      </w:r>
     </w:p>
     <w:p>
       <w:r>
@@ -1704,7 +1725,7 @@
     </w:p>
     <w:p>
       <w:r>
-        <w:t>Coloque aqui brevemente o que é a modelagem de software</w:t>
+        <w:t>Esta sessão tende a demonstrar o que será desenvolvido no banco de dados e quais são as suas representações.</w:t>
       </w:r>
     </w:p>
     <w:p/>
@@ -1720,7 +1741,10 @@
     </w:p>
     <w:p>
       <w:r>
-        <w:t>Insira aqui uma breve descrição sobre o modelo lógico e a imagem exportada</w:t>
+        <w:t>O modelo Lógico é o modelo que mais se aproxima do banco de dados</w:t>
+      </w:r>
+      <w:r>
+        <w:t>, já identificando o tipo de dado e as relações entre chave primária e secundária.</w:t>
       </w:r>
     </w:p>
     <w:p>
@@ -1777,7 +1801,10 @@
     </w:p>
     <w:p>
       <w:r>
-        <w:t>Insira aqui uma breve descrição sobre o modelo físico e a imagem exportada</w:t>
+        <w:t>O modelo Físico é um teste para validar os valores que serão inseridos</w:t>
+      </w:r>
+      <w:r>
+        <w:t>, é o modelo que o entendimento é mais fácil, já que não exige um grande entendimento de banco de dados para interpreta-lo.</w:t>
       </w:r>
     </w:p>
     <w:p>
@@ -1787,9 +1814,9 @@
         </w:rPr>
         <w:drawing>
           <wp:inline distT="0" distB="0" distL="0" distR="0">
-            <wp:extent cx="5732145" cy="2414270"/>
-            <wp:effectExtent l="0" t="0" r="1905" b="5080"/>
-            <wp:docPr id="2" name="Imagem 2"/>
+            <wp:extent cx="5732145" cy="2406650"/>
+            <wp:effectExtent l="0" t="0" r="1905" b="0"/>
+            <wp:docPr id="4" name="Imagem 4"/>
             <wp:cNvGraphicFramePr>
               <a:graphicFrameLocks xmlns:a="http://schemas.openxmlformats.org/drawingml/2006/main" noChangeAspect="1"/>
             </wp:cNvGraphicFramePr>
@@ -1797,7 +1824,7 @@
               <a:graphicData uri="http://schemas.openxmlformats.org/drawingml/2006/picture">
                 <pic:pic xmlns:pic="http://schemas.openxmlformats.org/drawingml/2006/picture">
                   <pic:nvPicPr>
-                    <pic:cNvPr id="2" name="M_Diagrama_RaulScapin_Fisico.png"/>
+                    <pic:cNvPr id="4" name="M_Diagrama_RaulScapin_Fisico.png"/>
                     <pic:cNvPicPr/>
                   </pic:nvPicPr>
                   <pic:blipFill>
@@ -1809,7 +1836,7 @@
                   <pic:spPr>
                     <a:xfrm>
                       <a:off x="0" y="0"/>
-                      <a:ext cx="5732145" cy="2414270"/>
+                      <a:ext cx="5732145" cy="2406650"/>
                     </a:xfrm>
                     <a:prstGeom prst="rect">
                       <a:avLst/>
@@ -1834,7 +1861,13 @@
     </w:p>
     <w:p>
       <w:r>
-        <w:t>Insira aqui uma breve descrição sobre o modelo conceitual e a imagem exportada</w:t>
+        <w:t>O modelo Conceitual é uma visualização macro das entidades e dos relacionamentos</w:t>
+      </w:r>
+      <w:r>
+        <w:t>, onde tais relações entre tabelas podem ser 1:1, 1:N e N:N</w:t>
+      </w:r>
+      <w:r>
+        <w:t>.</w:t>
       </w:r>
     </w:p>
     <w:p>
@@ -1904,37 +1937,45 @@
     <w:tbl>
       <w:tblPr>
         <w:tblStyle w:val="Tabelafinanceira"/>
-        <w:tblW w:w="5000" w:type="pct"/>
+        <w:tblW w:w="5063" w:type="pct"/>
         <w:tblLook w:val="04E0" w:firstRow="1" w:lastRow="1" w:firstColumn="1" w:lastColumn="0" w:noHBand="0" w:noVBand="1"/>
         <w:tblDescription w:val="Tabela de capital inicial"/>
       </w:tblPr>
       <w:tblGrid>
-        <w:gridCol w:w="1334"/>
-        <w:gridCol w:w="961"/>
-        <w:gridCol w:w="961"/>
-        <w:gridCol w:w="961"/>
-        <w:gridCol w:w="961"/>
-        <w:gridCol w:w="961"/>
-        <w:gridCol w:w="961"/>
-        <w:gridCol w:w="961"/>
-        <w:gridCol w:w="956"/>
+        <w:gridCol w:w="1601"/>
+        <w:gridCol w:w="1042"/>
+        <w:gridCol w:w="1041"/>
+        <w:gridCol w:w="1041"/>
+        <w:gridCol w:w="880"/>
+        <w:gridCol w:w="11"/>
+        <w:gridCol w:w="869"/>
+        <w:gridCol w:w="11"/>
+        <w:gridCol w:w="869"/>
+        <w:gridCol w:w="11"/>
+        <w:gridCol w:w="869"/>
+        <w:gridCol w:w="11"/>
+        <w:gridCol w:w="864"/>
+        <w:gridCol w:w="11"/>
       </w:tblGrid>
       <w:tr>
         <w:trPr>
+          <w:gridAfter w:val="1"/>
           <w:cnfStyle w:val="100000000000" w:firstRow="1" w:lastRow="0" w:firstColumn="0" w:lastColumn="0" w:oddVBand="0" w:evenVBand="0" w:oddHBand="0" w:evenHBand="0" w:firstRowFirstColumn="0" w:firstRowLastColumn="0" w:lastRowFirstColumn="0" w:lastRowLastColumn="0"/>
+          <w:wAfter w:w="5" w:type="pct"/>
           <w:cantSplit/>
+          <w:trHeight w:val="355"/>
           <w:tblHeader/>
         </w:trPr>
         <w:tc>
           <w:tcPr>
             <w:cnfStyle w:val="001000000000" w:firstRow="0" w:lastRow="0" w:firstColumn="1" w:lastColumn="0" w:oddVBand="0" w:evenVBand="0" w:oddHBand="0" w:evenHBand="0" w:firstRowFirstColumn="0" w:firstRowLastColumn="0" w:lastRowFirstColumn="0" w:lastRowLastColumn="0"/>
-            <w:tcW w:w="739" w:type="pct"/>
+            <w:tcW w:w="876" w:type="pct"/>
           </w:tcPr>
           <w:p/>
         </w:tc>
         <w:tc>
           <w:tcPr>
-            <w:tcW w:w="533" w:type="pct"/>
+            <w:tcW w:w="570" w:type="pct"/>
           </w:tcPr>
           <w:p>
             <w:pPr>
@@ -1951,7 +1992,7 @@
         </w:tc>
         <w:tc>
           <w:tcPr>
-            <w:tcW w:w="533" w:type="pct"/>
+            <w:tcW w:w="570" w:type="pct"/>
           </w:tcPr>
           <w:p>
             <w:pPr>
@@ -1968,7 +2009,7 @@
         </w:tc>
         <w:tc>
           <w:tcPr>
-            <w:tcW w:w="533" w:type="pct"/>
+            <w:tcW w:w="570" w:type="pct"/>
           </w:tcPr>
           <w:p>
             <w:pPr>
@@ -1985,7 +2026,7 @@
         </w:tc>
         <w:tc>
           <w:tcPr>
-            <w:tcW w:w="533" w:type="pct"/>
+            <w:tcW w:w="482" w:type="pct"/>
           </w:tcPr>
           <w:p>
             <w:pPr>
@@ -2002,7 +2043,8 @@
         </w:tc>
         <w:tc>
           <w:tcPr>
-            <w:tcW w:w="533" w:type="pct"/>
+            <w:tcW w:w="482" w:type="pct"/>
+            <w:gridSpan w:val="2"/>
           </w:tcPr>
           <w:p>
             <w:pPr>
@@ -2019,7 +2061,8 @@
         </w:tc>
         <w:tc>
           <w:tcPr>
-            <w:tcW w:w="533" w:type="pct"/>
+            <w:tcW w:w="482" w:type="pct"/>
+            <w:gridSpan w:val="2"/>
           </w:tcPr>
           <w:p>
             <w:pPr>
@@ -2036,7 +2079,8 @@
         </w:tc>
         <w:tc>
           <w:tcPr>
-            <w:tcW w:w="533" w:type="pct"/>
+            <w:tcW w:w="482" w:type="pct"/>
+            <w:gridSpan w:val="2"/>
           </w:tcPr>
           <w:p>
             <w:pPr>
@@ -2053,7 +2097,8 @@
         </w:tc>
         <w:tc>
           <w:tcPr>
-            <w:tcW w:w="531" w:type="pct"/>
+            <w:tcW w:w="479" w:type="pct"/>
+            <w:gridSpan w:val="2"/>
           </w:tcPr>
           <w:p>
             <w:pPr>
@@ -2071,24 +2116,30 @@
       </w:tr>
       <w:tr>
         <w:trPr>
+          <w:gridAfter w:val="1"/>
+          <w:wAfter w:w="5" w:type="pct"/>
           <w:cantSplit/>
+          <w:trHeight w:val="575"/>
         </w:trPr>
         <w:tc>
           <w:tcPr>
             <w:cnfStyle w:val="001000000000" w:firstRow="0" w:lastRow="0" w:firstColumn="1" w:lastColumn="0" w:oddVBand="0" w:evenVBand="0" w:oddHBand="0" w:evenHBand="0" w:firstRowFirstColumn="0" w:firstRowLastColumn="0" w:lastRowFirstColumn="0" w:lastRowLastColumn="0"/>
-            <w:tcW w:w="739" w:type="pct"/>
-          </w:tcPr>
-          <w:p>
-            <w:pPr>
+            <w:tcW w:w="876" w:type="pct"/>
+          </w:tcPr>
+          <w:p>
+            <w:pPr>
+              <w:jc w:val="center"/>
               <w:rPr>
                 <w:b/>
                 <w:caps/>
+                <w:color w:val="auto"/>
               </w:rPr>
             </w:pPr>
             <w:r>
               <w:rPr>
                 <w:b/>
                 <w:caps/>
+                <w:color w:val="auto"/>
               </w:rPr>
               <w:t>Modelo Lógico</w:t>
             </w:r>
@@ -2096,104 +2147,131 @@
         </w:tc>
         <w:tc>
           <w:tcPr>
-            <w:tcW w:w="533" w:type="pct"/>
+            <w:tcW w:w="570" w:type="pct"/>
           </w:tcPr>
           <w:p>
             <w:pPr>
               <w:tabs>
                 <w:tab w:val="decimal" w:pos="825"/>
               </w:tabs>
+              <w:jc w:val="center"/>
               <w:cnfStyle w:val="000000000000" w:firstRow="0" w:lastRow="0" w:firstColumn="0" w:lastColumn="0" w:oddVBand="0" w:evenVBand="0" w:oddHBand="0" w:evenHBand="0" w:firstRowFirstColumn="0" w:firstRowLastColumn="0" w:lastRowFirstColumn="0" w:lastRowLastColumn="0"/>
-            </w:pPr>
-          </w:p>
-        </w:tc>
-        <w:tc>
-          <w:tcPr>
-            <w:tcW w:w="533" w:type="pct"/>
+              <w:rPr>
+                <w:color w:val="auto"/>
+              </w:rPr>
+            </w:pPr>
+            <w:r>
+              <w:rPr>
+                <w:color w:val="auto"/>
+              </w:rPr>
+              <w:t>X</w:t>
+            </w:r>
+          </w:p>
+        </w:tc>
+        <w:tc>
+          <w:tcPr>
+            <w:tcW w:w="570" w:type="pct"/>
           </w:tcPr>
           <w:p>
             <w:pPr>
               <w:tabs>
                 <w:tab w:val="decimal" w:pos="825"/>
               </w:tabs>
+              <w:jc w:val="center"/>
               <w:cnfStyle w:val="000000000000" w:firstRow="0" w:lastRow="0" w:firstColumn="0" w:lastColumn="0" w:oddVBand="0" w:evenVBand="0" w:oddHBand="0" w:evenHBand="0" w:firstRowFirstColumn="0" w:firstRowLastColumn="0" w:lastRowFirstColumn="0" w:lastRowLastColumn="0"/>
-            </w:pPr>
-          </w:p>
-        </w:tc>
-        <w:tc>
-          <w:tcPr>
-            <w:tcW w:w="533" w:type="pct"/>
+              <w:rPr>
+                <w:color w:val="auto"/>
+              </w:rPr>
+            </w:pPr>
+          </w:p>
+        </w:tc>
+        <w:tc>
+          <w:tcPr>
+            <w:tcW w:w="570" w:type="pct"/>
           </w:tcPr>
           <w:p>
             <w:pPr>
               <w:tabs>
                 <w:tab w:val="decimal" w:pos="825"/>
               </w:tabs>
+              <w:jc w:val="center"/>
               <w:cnfStyle w:val="000000000000" w:firstRow="0" w:lastRow="0" w:firstColumn="0" w:lastColumn="0" w:oddVBand="0" w:evenVBand="0" w:oddHBand="0" w:evenHBand="0" w:firstRowFirstColumn="0" w:firstRowLastColumn="0" w:lastRowFirstColumn="0" w:lastRowLastColumn="0"/>
-            </w:pPr>
-          </w:p>
-        </w:tc>
-        <w:tc>
-          <w:tcPr>
-            <w:tcW w:w="533" w:type="pct"/>
+              <w:rPr>
+                <w:color w:val="auto"/>
+              </w:rPr>
+            </w:pPr>
+          </w:p>
+        </w:tc>
+        <w:tc>
+          <w:tcPr>
+            <w:tcW w:w="482" w:type="pct"/>
           </w:tcPr>
           <w:p>
             <w:pPr>
               <w:tabs>
                 <w:tab w:val="decimal" w:pos="825"/>
               </w:tabs>
+              <w:jc w:val="center"/>
               <w:cnfStyle w:val="000000000000" w:firstRow="0" w:lastRow="0" w:firstColumn="0" w:lastColumn="0" w:oddVBand="0" w:evenVBand="0" w:oddHBand="0" w:evenHBand="0" w:firstRowFirstColumn="0" w:firstRowLastColumn="0" w:lastRowFirstColumn="0" w:lastRowLastColumn="0"/>
             </w:pPr>
           </w:p>
         </w:tc>
         <w:tc>
           <w:tcPr>
-            <w:tcW w:w="533" w:type="pct"/>
+            <w:tcW w:w="482" w:type="pct"/>
+            <w:gridSpan w:val="2"/>
           </w:tcPr>
           <w:p>
             <w:pPr>
               <w:tabs>
                 <w:tab w:val="decimal" w:pos="825"/>
               </w:tabs>
+              <w:jc w:val="center"/>
               <w:cnfStyle w:val="000000000000" w:firstRow="0" w:lastRow="0" w:firstColumn="0" w:lastColumn="0" w:oddVBand="0" w:evenVBand="0" w:oddHBand="0" w:evenHBand="0" w:firstRowFirstColumn="0" w:firstRowLastColumn="0" w:lastRowFirstColumn="0" w:lastRowLastColumn="0"/>
             </w:pPr>
           </w:p>
         </w:tc>
         <w:tc>
           <w:tcPr>
-            <w:tcW w:w="533" w:type="pct"/>
+            <w:tcW w:w="482" w:type="pct"/>
+            <w:gridSpan w:val="2"/>
           </w:tcPr>
           <w:p>
             <w:pPr>
               <w:tabs>
                 <w:tab w:val="decimal" w:pos="825"/>
               </w:tabs>
+              <w:jc w:val="center"/>
               <w:cnfStyle w:val="000000000000" w:firstRow="0" w:lastRow="0" w:firstColumn="0" w:lastColumn="0" w:oddVBand="0" w:evenVBand="0" w:oddHBand="0" w:evenHBand="0" w:firstRowFirstColumn="0" w:firstRowLastColumn="0" w:lastRowFirstColumn="0" w:lastRowLastColumn="0"/>
             </w:pPr>
           </w:p>
         </w:tc>
         <w:tc>
           <w:tcPr>
-            <w:tcW w:w="533" w:type="pct"/>
+            <w:tcW w:w="482" w:type="pct"/>
+            <w:gridSpan w:val="2"/>
           </w:tcPr>
           <w:p>
             <w:pPr>
               <w:tabs>
                 <w:tab w:val="decimal" w:pos="825"/>
               </w:tabs>
+              <w:jc w:val="center"/>
               <w:cnfStyle w:val="000000000000" w:firstRow="0" w:lastRow="0" w:firstColumn="0" w:lastColumn="0" w:oddVBand="0" w:evenVBand="0" w:oddHBand="0" w:evenHBand="0" w:firstRowFirstColumn="0" w:firstRowLastColumn="0" w:lastRowFirstColumn="0" w:lastRowLastColumn="0"/>
             </w:pPr>
           </w:p>
         </w:tc>
         <w:tc>
           <w:tcPr>
-            <w:tcW w:w="531" w:type="pct"/>
+            <w:tcW w:w="479" w:type="pct"/>
+            <w:gridSpan w:val="2"/>
           </w:tcPr>
           <w:p>
             <w:pPr>
               <w:tabs>
                 <w:tab w:val="decimal" w:pos="825"/>
               </w:tabs>
+              <w:jc w:val="center"/>
               <w:cnfStyle w:val="000000000000" w:firstRow="0" w:lastRow="0" w:firstColumn="0" w:lastColumn="0" w:oddVBand="0" w:evenVBand="0" w:oddHBand="0" w:evenHBand="0" w:firstRowFirstColumn="0" w:firstRowLastColumn="0" w:lastRowFirstColumn="0" w:lastRowLastColumn="0"/>
             </w:pPr>
           </w:p>
@@ -2201,19 +2279,30 @@
       </w:tr>
       <w:tr>
         <w:trPr>
+          <w:gridAfter w:val="1"/>
           <w:cnfStyle w:val="000000010000" w:firstRow="0" w:lastRow="0" w:firstColumn="0" w:lastColumn="0" w:oddVBand="0" w:evenVBand="0" w:oddHBand="0" w:evenHBand="1" w:firstRowFirstColumn="0" w:firstRowLastColumn="0" w:lastRowFirstColumn="0" w:lastRowLastColumn="0"/>
+          <w:wAfter w:w="5" w:type="pct"/>
           <w:cantSplit/>
+          <w:trHeight w:val="575"/>
         </w:trPr>
         <w:tc>
           <w:tcPr>
             <w:cnfStyle w:val="001000000000" w:firstRow="0" w:lastRow="0" w:firstColumn="1" w:lastColumn="0" w:oddVBand="0" w:evenVBand="0" w:oddHBand="0" w:evenHBand="0" w:firstRowFirstColumn="0" w:firstRowLastColumn="0" w:lastRowFirstColumn="0" w:lastRowLastColumn="0"/>
-            <w:tcW w:w="739" w:type="pct"/>
-          </w:tcPr>
-          <w:p>
+            <w:tcW w:w="876" w:type="pct"/>
+          </w:tcPr>
+          <w:p>
+            <w:pPr>
+              <w:jc w:val="center"/>
+              <w:rPr>
+                <w:b/>
+                <w:color w:val="auto"/>
+              </w:rPr>
+            </w:pPr>
             <w:r>
               <w:rPr>
                 <w:b/>
                 <w:caps/>
+                <w:color w:val="auto"/>
               </w:rPr>
               <w:t>Modelo Físico</w:t>
             </w:r>
@@ -2221,104 +2310,802 @@
         </w:tc>
         <w:tc>
           <w:tcPr>
-            <w:tcW w:w="533" w:type="pct"/>
+            <w:tcW w:w="570" w:type="pct"/>
           </w:tcPr>
           <w:p>
             <w:pPr>
               <w:tabs>
                 <w:tab w:val="decimal" w:pos="825"/>
               </w:tabs>
+              <w:jc w:val="center"/>
               <w:cnfStyle w:val="000000010000" w:firstRow="0" w:lastRow="0" w:firstColumn="0" w:lastColumn="0" w:oddVBand="0" w:evenVBand="0" w:oddHBand="0" w:evenHBand="1" w:firstRowFirstColumn="0" w:firstRowLastColumn="0" w:lastRowFirstColumn="0" w:lastRowLastColumn="0"/>
-            </w:pPr>
-          </w:p>
-        </w:tc>
-        <w:tc>
-          <w:tcPr>
-            <w:tcW w:w="533" w:type="pct"/>
+              <w:rPr>
+                <w:color w:val="auto"/>
+              </w:rPr>
+            </w:pPr>
+            <w:r>
+              <w:rPr>
+                <w:color w:val="auto"/>
+              </w:rPr>
+              <w:t>X</w:t>
+            </w:r>
+          </w:p>
+        </w:tc>
+        <w:tc>
+          <w:tcPr>
+            <w:tcW w:w="570" w:type="pct"/>
           </w:tcPr>
           <w:p>
             <w:pPr>
               <w:tabs>
                 <w:tab w:val="decimal" w:pos="825"/>
               </w:tabs>
+              <w:jc w:val="center"/>
               <w:cnfStyle w:val="000000010000" w:firstRow="0" w:lastRow="0" w:firstColumn="0" w:lastColumn="0" w:oddVBand="0" w:evenVBand="0" w:oddHBand="0" w:evenHBand="1" w:firstRowFirstColumn="0" w:firstRowLastColumn="0" w:lastRowFirstColumn="0" w:lastRowLastColumn="0"/>
-            </w:pPr>
-          </w:p>
-        </w:tc>
-        <w:tc>
-          <w:tcPr>
-            <w:tcW w:w="533" w:type="pct"/>
+              <w:rPr>
+                <w:color w:val="auto"/>
+              </w:rPr>
+            </w:pPr>
+            <w:r>
+              <w:rPr>
+                <w:color w:val="auto"/>
+              </w:rPr>
+              <w:t>X</w:t>
+            </w:r>
+          </w:p>
+        </w:tc>
+        <w:tc>
+          <w:tcPr>
+            <w:tcW w:w="570" w:type="pct"/>
           </w:tcPr>
           <w:p>
             <w:pPr>
               <w:tabs>
                 <w:tab w:val="decimal" w:pos="825"/>
               </w:tabs>
+              <w:jc w:val="center"/>
               <w:cnfStyle w:val="000000010000" w:firstRow="0" w:lastRow="0" w:firstColumn="0" w:lastColumn="0" w:oddVBand="0" w:evenVBand="0" w:oddHBand="0" w:evenHBand="1" w:firstRowFirstColumn="0" w:firstRowLastColumn="0" w:lastRowFirstColumn="0" w:lastRowLastColumn="0"/>
-            </w:pPr>
-          </w:p>
-        </w:tc>
-        <w:tc>
-          <w:tcPr>
-            <w:tcW w:w="533" w:type="pct"/>
+              <w:rPr>
+                <w:color w:val="auto"/>
+              </w:rPr>
+            </w:pPr>
+          </w:p>
+        </w:tc>
+        <w:tc>
+          <w:tcPr>
+            <w:tcW w:w="482" w:type="pct"/>
           </w:tcPr>
           <w:p>
             <w:pPr>
               <w:tabs>
                 <w:tab w:val="decimal" w:pos="825"/>
               </w:tabs>
+              <w:jc w:val="center"/>
               <w:cnfStyle w:val="000000010000" w:firstRow="0" w:lastRow="0" w:firstColumn="0" w:lastColumn="0" w:oddVBand="0" w:evenVBand="0" w:oddHBand="0" w:evenHBand="1" w:firstRowFirstColumn="0" w:firstRowLastColumn="0" w:lastRowFirstColumn="0" w:lastRowLastColumn="0"/>
             </w:pPr>
           </w:p>
         </w:tc>
         <w:tc>
           <w:tcPr>
-            <w:tcW w:w="533" w:type="pct"/>
+            <w:tcW w:w="482" w:type="pct"/>
+            <w:gridSpan w:val="2"/>
           </w:tcPr>
           <w:p>
             <w:pPr>
               <w:tabs>
                 <w:tab w:val="decimal" w:pos="825"/>
               </w:tabs>
+              <w:jc w:val="center"/>
               <w:cnfStyle w:val="000000010000" w:firstRow="0" w:lastRow="0" w:firstColumn="0" w:lastColumn="0" w:oddVBand="0" w:evenVBand="0" w:oddHBand="0" w:evenHBand="1" w:firstRowFirstColumn="0" w:firstRowLastColumn="0" w:lastRowFirstColumn="0" w:lastRowLastColumn="0"/>
             </w:pPr>
           </w:p>
         </w:tc>
         <w:tc>
           <w:tcPr>
-            <w:tcW w:w="533" w:type="pct"/>
+            <w:tcW w:w="482" w:type="pct"/>
+            <w:gridSpan w:val="2"/>
           </w:tcPr>
           <w:p>
             <w:pPr>
               <w:tabs>
                 <w:tab w:val="decimal" w:pos="825"/>
               </w:tabs>
+              <w:jc w:val="center"/>
               <w:cnfStyle w:val="000000010000" w:firstRow="0" w:lastRow="0" w:firstColumn="0" w:lastColumn="0" w:oddVBand="0" w:evenVBand="0" w:oddHBand="0" w:evenHBand="1" w:firstRowFirstColumn="0" w:firstRowLastColumn="0" w:lastRowFirstColumn="0" w:lastRowLastColumn="0"/>
             </w:pPr>
           </w:p>
         </w:tc>
         <w:tc>
           <w:tcPr>
-            <w:tcW w:w="533" w:type="pct"/>
+            <w:tcW w:w="482" w:type="pct"/>
+            <w:gridSpan w:val="2"/>
           </w:tcPr>
           <w:p>
             <w:pPr>
               <w:tabs>
                 <w:tab w:val="decimal" w:pos="825"/>
               </w:tabs>
+              <w:jc w:val="center"/>
               <w:cnfStyle w:val="000000010000" w:firstRow="0" w:lastRow="0" w:firstColumn="0" w:lastColumn="0" w:oddVBand="0" w:evenVBand="0" w:oddHBand="0" w:evenHBand="1" w:firstRowFirstColumn="0" w:firstRowLastColumn="0" w:lastRowFirstColumn="0" w:lastRowLastColumn="0"/>
             </w:pPr>
           </w:p>
         </w:tc>
         <w:tc>
           <w:tcPr>
-            <w:tcW w:w="531" w:type="pct"/>
+            <w:tcW w:w="479" w:type="pct"/>
+            <w:gridSpan w:val="2"/>
           </w:tcPr>
           <w:p>
             <w:pPr>
               <w:tabs>
                 <w:tab w:val="decimal" w:pos="825"/>
               </w:tabs>
+              <w:jc w:val="center"/>
+              <w:cnfStyle w:val="000000010000" w:firstRow="0" w:lastRow="0" w:firstColumn="0" w:lastColumn="0" w:oddVBand="0" w:evenVBand="0" w:oddHBand="0" w:evenHBand="1" w:firstRowFirstColumn="0" w:firstRowLastColumn="0" w:lastRowFirstColumn="0" w:lastRowLastColumn="0"/>
+            </w:pPr>
+          </w:p>
+        </w:tc>
+      </w:tr>
+      <w:tr>
+        <w:trPr>
+          <w:gridAfter w:val="1"/>
+          <w:wAfter w:w="5" w:type="pct"/>
+          <w:cantSplit/>
+          <w:trHeight w:val="575"/>
+        </w:trPr>
+        <w:tc>
+          <w:tcPr>
+            <w:cnfStyle w:val="001000000000" w:firstRow="0" w:lastRow="0" w:firstColumn="1" w:lastColumn="0" w:oddVBand="0" w:evenVBand="0" w:oddHBand="0" w:evenHBand="0" w:firstRowFirstColumn="0" w:firstRowLastColumn="0" w:lastRowFirstColumn="0" w:lastRowLastColumn="0"/>
+            <w:tcW w:w="876" w:type="pct"/>
+          </w:tcPr>
+          <w:p>
+            <w:pPr>
+              <w:jc w:val="center"/>
+              <w:rPr>
+                <w:b/>
+                <w:caps/>
+                <w:color w:val="auto"/>
+              </w:rPr>
+            </w:pPr>
+            <w:r>
+              <w:rPr>
+                <w:b/>
+                <w:color w:val="auto"/>
+              </w:rPr>
+              <w:t>MODELO CONCEITUAL</w:t>
+            </w:r>
+          </w:p>
+        </w:tc>
+        <w:tc>
+          <w:tcPr>
+            <w:tcW w:w="570" w:type="pct"/>
+          </w:tcPr>
+          <w:p>
+            <w:pPr>
+              <w:tabs>
+                <w:tab w:val="decimal" w:pos="825"/>
+              </w:tabs>
+              <w:jc w:val="center"/>
+              <w:cnfStyle w:val="000000000000" w:firstRow="0" w:lastRow="0" w:firstColumn="0" w:lastColumn="0" w:oddVBand="0" w:evenVBand="0" w:oddHBand="0" w:evenHBand="0" w:firstRowFirstColumn="0" w:firstRowLastColumn="0" w:lastRowFirstColumn="0" w:lastRowLastColumn="0"/>
+              <w:rPr>
+                <w:color w:val="auto"/>
+              </w:rPr>
+            </w:pPr>
+            <w:r>
+              <w:rPr>
+                <w:color w:val="auto"/>
+              </w:rPr>
+              <w:t>X</w:t>
+            </w:r>
+          </w:p>
+        </w:tc>
+        <w:tc>
+          <w:tcPr>
+            <w:tcW w:w="570" w:type="pct"/>
+          </w:tcPr>
+          <w:p>
+            <w:pPr>
+              <w:tabs>
+                <w:tab w:val="decimal" w:pos="825"/>
+              </w:tabs>
+              <w:jc w:val="center"/>
+              <w:cnfStyle w:val="000000000000" w:firstRow="0" w:lastRow="0" w:firstColumn="0" w:lastColumn="0" w:oddVBand="0" w:evenVBand="0" w:oddHBand="0" w:evenHBand="0" w:firstRowFirstColumn="0" w:firstRowLastColumn="0" w:lastRowFirstColumn="0" w:lastRowLastColumn="0"/>
+              <w:rPr>
+                <w:color w:val="auto"/>
+              </w:rPr>
+            </w:pPr>
+          </w:p>
+        </w:tc>
+        <w:tc>
+          <w:tcPr>
+            <w:tcW w:w="570" w:type="pct"/>
+          </w:tcPr>
+          <w:p>
+            <w:pPr>
+              <w:tabs>
+                <w:tab w:val="decimal" w:pos="825"/>
+              </w:tabs>
+              <w:jc w:val="center"/>
+              <w:cnfStyle w:val="000000000000" w:firstRow="0" w:lastRow="0" w:firstColumn="0" w:lastColumn="0" w:oddVBand="0" w:evenVBand="0" w:oddHBand="0" w:evenHBand="0" w:firstRowFirstColumn="0" w:firstRowLastColumn="0" w:lastRowFirstColumn="0" w:lastRowLastColumn="0"/>
+              <w:rPr>
+                <w:color w:val="auto"/>
+              </w:rPr>
+            </w:pPr>
+          </w:p>
+        </w:tc>
+        <w:tc>
+          <w:tcPr>
+            <w:tcW w:w="482" w:type="pct"/>
+          </w:tcPr>
+          <w:p>
+            <w:pPr>
+              <w:tabs>
+                <w:tab w:val="decimal" w:pos="825"/>
+              </w:tabs>
+              <w:jc w:val="center"/>
+              <w:cnfStyle w:val="000000000000" w:firstRow="0" w:lastRow="0" w:firstColumn="0" w:lastColumn="0" w:oddVBand="0" w:evenVBand="0" w:oddHBand="0" w:evenHBand="0" w:firstRowFirstColumn="0" w:firstRowLastColumn="0" w:lastRowFirstColumn="0" w:lastRowLastColumn="0"/>
+            </w:pPr>
+          </w:p>
+        </w:tc>
+        <w:tc>
+          <w:tcPr>
+            <w:tcW w:w="482" w:type="pct"/>
+            <w:gridSpan w:val="2"/>
+          </w:tcPr>
+          <w:p>
+            <w:pPr>
+              <w:tabs>
+                <w:tab w:val="decimal" w:pos="825"/>
+              </w:tabs>
+              <w:jc w:val="center"/>
+              <w:cnfStyle w:val="000000000000" w:firstRow="0" w:lastRow="0" w:firstColumn="0" w:lastColumn="0" w:oddVBand="0" w:evenVBand="0" w:oddHBand="0" w:evenHBand="0" w:firstRowFirstColumn="0" w:firstRowLastColumn="0" w:lastRowFirstColumn="0" w:lastRowLastColumn="0"/>
+            </w:pPr>
+          </w:p>
+        </w:tc>
+        <w:tc>
+          <w:tcPr>
+            <w:tcW w:w="482" w:type="pct"/>
+            <w:gridSpan w:val="2"/>
+          </w:tcPr>
+          <w:p>
+            <w:pPr>
+              <w:tabs>
+                <w:tab w:val="decimal" w:pos="825"/>
+              </w:tabs>
+              <w:jc w:val="center"/>
+              <w:cnfStyle w:val="000000000000" w:firstRow="0" w:lastRow="0" w:firstColumn="0" w:lastColumn="0" w:oddVBand="0" w:evenVBand="0" w:oddHBand="0" w:evenHBand="0" w:firstRowFirstColumn="0" w:firstRowLastColumn="0" w:lastRowFirstColumn="0" w:lastRowLastColumn="0"/>
+            </w:pPr>
+          </w:p>
+        </w:tc>
+        <w:tc>
+          <w:tcPr>
+            <w:tcW w:w="482" w:type="pct"/>
+            <w:gridSpan w:val="2"/>
+          </w:tcPr>
+          <w:p>
+            <w:pPr>
+              <w:tabs>
+                <w:tab w:val="decimal" w:pos="825"/>
+              </w:tabs>
+              <w:jc w:val="center"/>
+              <w:cnfStyle w:val="000000000000" w:firstRow="0" w:lastRow="0" w:firstColumn="0" w:lastColumn="0" w:oddVBand="0" w:evenVBand="0" w:oddHBand="0" w:evenHBand="0" w:firstRowFirstColumn="0" w:firstRowLastColumn="0" w:lastRowFirstColumn="0" w:lastRowLastColumn="0"/>
+            </w:pPr>
+          </w:p>
+        </w:tc>
+        <w:tc>
+          <w:tcPr>
+            <w:tcW w:w="479" w:type="pct"/>
+            <w:gridSpan w:val="2"/>
+          </w:tcPr>
+          <w:p>
+            <w:pPr>
+              <w:tabs>
+                <w:tab w:val="decimal" w:pos="825"/>
+              </w:tabs>
+              <w:jc w:val="center"/>
+              <w:cnfStyle w:val="000000000000" w:firstRow="0" w:lastRow="0" w:firstColumn="0" w:lastColumn="0" w:oddVBand="0" w:evenVBand="0" w:oddHBand="0" w:evenHBand="0" w:firstRowFirstColumn="0" w:firstRowLastColumn="0" w:lastRowFirstColumn="0" w:lastRowLastColumn="0"/>
+            </w:pPr>
+          </w:p>
+        </w:tc>
+      </w:tr>
+      <w:tr>
+        <w:trPr>
+          <w:gridAfter w:val="1"/>
+          <w:cnfStyle w:val="000000010000" w:firstRow="0" w:lastRow="0" w:firstColumn="0" w:lastColumn="0" w:oddVBand="0" w:evenVBand="0" w:oddHBand="0" w:evenHBand="1" w:firstRowFirstColumn="0" w:firstRowLastColumn="0" w:lastRowFirstColumn="0" w:lastRowLastColumn="0"/>
+          <w:wAfter w:w="5" w:type="pct"/>
+          <w:cantSplit/>
+          <w:trHeight w:val="575"/>
+        </w:trPr>
+        <w:tc>
+          <w:tcPr>
+            <w:cnfStyle w:val="001000000000" w:firstRow="0" w:lastRow="0" w:firstColumn="1" w:lastColumn="0" w:oddVBand="0" w:evenVBand="0" w:oddHBand="0" w:evenHBand="0" w:firstRowFirstColumn="0" w:firstRowLastColumn="0" w:lastRowFirstColumn="0" w:lastRowLastColumn="0"/>
+            <w:tcW w:w="876" w:type="pct"/>
+          </w:tcPr>
+          <w:p>
+            <w:pPr>
+              <w:jc w:val="center"/>
+              <w:rPr>
+                <w:b/>
+                <w:color w:val="auto"/>
+              </w:rPr>
+            </w:pPr>
+            <w:r>
+              <w:rPr>
+                <w:b/>
+                <w:color w:val="auto"/>
+              </w:rPr>
+              <w:t>DDL</w:t>
+            </w:r>
+          </w:p>
+        </w:tc>
+        <w:tc>
+          <w:tcPr>
+            <w:tcW w:w="570" w:type="pct"/>
+          </w:tcPr>
+          <w:p>
+            <w:pPr>
+              <w:tabs>
+                <w:tab w:val="decimal" w:pos="825"/>
+              </w:tabs>
+              <w:jc w:val="center"/>
+              <w:cnfStyle w:val="000000010000" w:firstRow="0" w:lastRow="0" w:firstColumn="0" w:lastColumn="0" w:oddVBand="0" w:evenVBand="0" w:oddHBand="0" w:evenHBand="1" w:firstRowFirstColumn="0" w:firstRowLastColumn="0" w:lastRowFirstColumn="0" w:lastRowLastColumn="0"/>
+              <w:rPr>
+                <w:color w:val="auto"/>
+              </w:rPr>
+            </w:pPr>
+          </w:p>
+        </w:tc>
+        <w:tc>
+          <w:tcPr>
+            <w:tcW w:w="570" w:type="pct"/>
+          </w:tcPr>
+          <w:p>
+            <w:pPr>
+              <w:tabs>
+                <w:tab w:val="decimal" w:pos="825"/>
+              </w:tabs>
+              <w:jc w:val="center"/>
+              <w:cnfStyle w:val="000000010000" w:firstRow="0" w:lastRow="0" w:firstColumn="0" w:lastColumn="0" w:oddVBand="0" w:evenVBand="0" w:oddHBand="0" w:evenHBand="1" w:firstRowFirstColumn="0" w:firstRowLastColumn="0" w:lastRowFirstColumn="0" w:lastRowLastColumn="0"/>
+              <w:rPr>
+                <w:color w:val="auto"/>
+              </w:rPr>
+            </w:pPr>
+            <w:r>
+              <w:rPr>
+                <w:color w:val="auto"/>
+              </w:rPr>
+              <w:t>X</w:t>
+            </w:r>
+          </w:p>
+        </w:tc>
+        <w:tc>
+          <w:tcPr>
+            <w:tcW w:w="570" w:type="pct"/>
+          </w:tcPr>
+          <w:p>
+            <w:pPr>
+              <w:tabs>
+                <w:tab w:val="decimal" w:pos="825"/>
+              </w:tabs>
+              <w:jc w:val="center"/>
+              <w:cnfStyle w:val="000000010000" w:firstRow="0" w:lastRow="0" w:firstColumn="0" w:lastColumn="0" w:oddVBand="0" w:evenVBand="0" w:oddHBand="0" w:evenHBand="1" w:firstRowFirstColumn="0" w:firstRowLastColumn="0" w:lastRowFirstColumn="0" w:lastRowLastColumn="0"/>
+              <w:rPr>
+                <w:color w:val="auto"/>
+              </w:rPr>
+            </w:pPr>
+            <w:r>
+              <w:rPr>
+                <w:color w:val="auto"/>
+              </w:rPr>
+              <w:t>X</w:t>
+            </w:r>
+          </w:p>
+        </w:tc>
+        <w:tc>
+          <w:tcPr>
+            <w:tcW w:w="482" w:type="pct"/>
+          </w:tcPr>
+          <w:p>
+            <w:pPr>
+              <w:tabs>
+                <w:tab w:val="decimal" w:pos="825"/>
+              </w:tabs>
+              <w:jc w:val="center"/>
+              <w:cnfStyle w:val="000000010000" w:firstRow="0" w:lastRow="0" w:firstColumn="0" w:lastColumn="0" w:oddVBand="0" w:evenVBand="0" w:oddHBand="0" w:evenHBand="1" w:firstRowFirstColumn="0" w:firstRowLastColumn="0" w:lastRowFirstColumn="0" w:lastRowLastColumn="0"/>
+            </w:pPr>
+          </w:p>
+        </w:tc>
+        <w:tc>
+          <w:tcPr>
+            <w:tcW w:w="482" w:type="pct"/>
+            <w:gridSpan w:val="2"/>
+          </w:tcPr>
+          <w:p>
+            <w:pPr>
+              <w:tabs>
+                <w:tab w:val="decimal" w:pos="825"/>
+              </w:tabs>
+              <w:jc w:val="center"/>
+              <w:cnfStyle w:val="000000010000" w:firstRow="0" w:lastRow="0" w:firstColumn="0" w:lastColumn="0" w:oddVBand="0" w:evenVBand="0" w:oddHBand="0" w:evenHBand="1" w:firstRowFirstColumn="0" w:firstRowLastColumn="0" w:lastRowFirstColumn="0" w:lastRowLastColumn="0"/>
+            </w:pPr>
+          </w:p>
+        </w:tc>
+        <w:tc>
+          <w:tcPr>
+            <w:tcW w:w="482" w:type="pct"/>
+            <w:gridSpan w:val="2"/>
+          </w:tcPr>
+          <w:p>
+            <w:pPr>
+              <w:tabs>
+                <w:tab w:val="decimal" w:pos="825"/>
+              </w:tabs>
+              <w:jc w:val="center"/>
+              <w:cnfStyle w:val="000000010000" w:firstRow="0" w:lastRow="0" w:firstColumn="0" w:lastColumn="0" w:oddVBand="0" w:evenVBand="0" w:oddHBand="0" w:evenHBand="1" w:firstRowFirstColumn="0" w:firstRowLastColumn="0" w:lastRowFirstColumn="0" w:lastRowLastColumn="0"/>
+            </w:pPr>
+          </w:p>
+        </w:tc>
+        <w:tc>
+          <w:tcPr>
+            <w:tcW w:w="482" w:type="pct"/>
+            <w:gridSpan w:val="2"/>
+          </w:tcPr>
+          <w:p>
+            <w:pPr>
+              <w:tabs>
+                <w:tab w:val="decimal" w:pos="825"/>
+              </w:tabs>
+              <w:jc w:val="center"/>
+              <w:cnfStyle w:val="000000010000" w:firstRow="0" w:lastRow="0" w:firstColumn="0" w:lastColumn="0" w:oddVBand="0" w:evenVBand="0" w:oddHBand="0" w:evenHBand="1" w:firstRowFirstColumn="0" w:firstRowLastColumn="0" w:lastRowFirstColumn="0" w:lastRowLastColumn="0"/>
+            </w:pPr>
+          </w:p>
+        </w:tc>
+        <w:tc>
+          <w:tcPr>
+            <w:tcW w:w="479" w:type="pct"/>
+            <w:gridSpan w:val="2"/>
+          </w:tcPr>
+          <w:p>
+            <w:pPr>
+              <w:tabs>
+                <w:tab w:val="decimal" w:pos="825"/>
+              </w:tabs>
+              <w:jc w:val="center"/>
+              <w:cnfStyle w:val="000000010000" w:firstRow="0" w:lastRow="0" w:firstColumn="0" w:lastColumn="0" w:oddVBand="0" w:evenVBand="0" w:oddHBand="0" w:evenHBand="1" w:firstRowFirstColumn="0" w:firstRowLastColumn="0" w:lastRowFirstColumn="0" w:lastRowLastColumn="0"/>
+            </w:pPr>
+          </w:p>
+        </w:tc>
+      </w:tr>
+      <w:tr>
+        <w:trPr>
+          <w:gridAfter w:val="1"/>
+          <w:wAfter w:w="5" w:type="pct"/>
+          <w:cantSplit/>
+          <w:trHeight w:val="575"/>
+        </w:trPr>
+        <w:tc>
+          <w:tcPr>
+            <w:cnfStyle w:val="001000000000" w:firstRow="0" w:lastRow="0" w:firstColumn="1" w:lastColumn="0" w:oddVBand="0" w:evenVBand="0" w:oddHBand="0" w:evenHBand="0" w:firstRowFirstColumn="0" w:firstRowLastColumn="0" w:lastRowFirstColumn="0" w:lastRowLastColumn="0"/>
+            <w:tcW w:w="876" w:type="pct"/>
+          </w:tcPr>
+          <w:p>
+            <w:pPr>
+              <w:jc w:val="center"/>
+              <w:rPr>
+                <w:b/>
+                <w:color w:val="auto"/>
+              </w:rPr>
+            </w:pPr>
+            <w:r>
+              <w:rPr>
+                <w:b/>
+                <w:color w:val="auto"/>
+              </w:rPr>
+              <w:t>DML</w:t>
+            </w:r>
+          </w:p>
+        </w:tc>
+        <w:tc>
+          <w:tcPr>
+            <w:tcW w:w="570" w:type="pct"/>
+          </w:tcPr>
+          <w:p>
+            <w:pPr>
+              <w:tabs>
+                <w:tab w:val="decimal" w:pos="825"/>
+              </w:tabs>
+              <w:jc w:val="center"/>
+              <w:cnfStyle w:val="000000000000" w:firstRow="0" w:lastRow="0" w:firstColumn="0" w:lastColumn="0" w:oddVBand="0" w:evenVBand="0" w:oddHBand="0" w:evenHBand="0" w:firstRowFirstColumn="0" w:firstRowLastColumn="0" w:lastRowFirstColumn="0" w:lastRowLastColumn="0"/>
+              <w:rPr>
+                <w:color w:val="auto"/>
+              </w:rPr>
+            </w:pPr>
+          </w:p>
+        </w:tc>
+        <w:tc>
+          <w:tcPr>
+            <w:tcW w:w="570" w:type="pct"/>
+          </w:tcPr>
+          <w:p>
+            <w:pPr>
+              <w:tabs>
+                <w:tab w:val="decimal" w:pos="825"/>
+              </w:tabs>
+              <w:jc w:val="center"/>
+              <w:cnfStyle w:val="000000000000" w:firstRow="0" w:lastRow="0" w:firstColumn="0" w:lastColumn="0" w:oddVBand="0" w:evenVBand="0" w:oddHBand="0" w:evenHBand="0" w:firstRowFirstColumn="0" w:firstRowLastColumn="0" w:lastRowFirstColumn="0" w:lastRowLastColumn="0"/>
+              <w:rPr>
+                <w:color w:val="auto"/>
+              </w:rPr>
+            </w:pPr>
+            <w:r>
+              <w:rPr>
+                <w:color w:val="auto"/>
+              </w:rPr>
+              <w:t>X</w:t>
+            </w:r>
+          </w:p>
+        </w:tc>
+        <w:tc>
+          <w:tcPr>
+            <w:tcW w:w="570" w:type="pct"/>
+          </w:tcPr>
+          <w:p>
+            <w:pPr>
+              <w:tabs>
+                <w:tab w:val="decimal" w:pos="825"/>
+              </w:tabs>
+              <w:jc w:val="center"/>
+              <w:cnfStyle w:val="000000000000" w:firstRow="0" w:lastRow="0" w:firstColumn="0" w:lastColumn="0" w:oddVBand="0" w:evenVBand="0" w:oddHBand="0" w:evenHBand="0" w:firstRowFirstColumn="0" w:firstRowLastColumn="0" w:lastRowFirstColumn="0" w:lastRowLastColumn="0"/>
+              <w:rPr>
+                <w:color w:val="auto"/>
+              </w:rPr>
+            </w:pPr>
+            <w:r>
+              <w:rPr>
+                <w:color w:val="auto"/>
+              </w:rPr>
+              <w:t>X</w:t>
+            </w:r>
+          </w:p>
+        </w:tc>
+        <w:tc>
+          <w:tcPr>
+            <w:tcW w:w="482" w:type="pct"/>
+          </w:tcPr>
+          <w:p>
+            <w:pPr>
+              <w:tabs>
+                <w:tab w:val="decimal" w:pos="825"/>
+              </w:tabs>
+              <w:jc w:val="center"/>
+              <w:cnfStyle w:val="000000000000" w:firstRow="0" w:lastRow="0" w:firstColumn="0" w:lastColumn="0" w:oddVBand="0" w:evenVBand="0" w:oddHBand="0" w:evenHBand="0" w:firstRowFirstColumn="0" w:firstRowLastColumn="0" w:lastRowFirstColumn="0" w:lastRowLastColumn="0"/>
+            </w:pPr>
+          </w:p>
+        </w:tc>
+        <w:tc>
+          <w:tcPr>
+            <w:tcW w:w="482" w:type="pct"/>
+            <w:gridSpan w:val="2"/>
+          </w:tcPr>
+          <w:p>
+            <w:pPr>
+              <w:tabs>
+                <w:tab w:val="decimal" w:pos="825"/>
+              </w:tabs>
+              <w:jc w:val="center"/>
+              <w:cnfStyle w:val="000000000000" w:firstRow="0" w:lastRow="0" w:firstColumn="0" w:lastColumn="0" w:oddVBand="0" w:evenVBand="0" w:oddHBand="0" w:evenHBand="0" w:firstRowFirstColumn="0" w:firstRowLastColumn="0" w:lastRowFirstColumn="0" w:lastRowLastColumn="0"/>
+            </w:pPr>
+          </w:p>
+        </w:tc>
+        <w:tc>
+          <w:tcPr>
+            <w:tcW w:w="482" w:type="pct"/>
+            <w:gridSpan w:val="2"/>
+          </w:tcPr>
+          <w:p>
+            <w:pPr>
+              <w:tabs>
+                <w:tab w:val="decimal" w:pos="825"/>
+              </w:tabs>
+              <w:jc w:val="center"/>
+              <w:cnfStyle w:val="000000000000" w:firstRow="0" w:lastRow="0" w:firstColumn="0" w:lastColumn="0" w:oddVBand="0" w:evenVBand="0" w:oddHBand="0" w:evenHBand="0" w:firstRowFirstColumn="0" w:firstRowLastColumn="0" w:lastRowFirstColumn="0" w:lastRowLastColumn="0"/>
+            </w:pPr>
+          </w:p>
+        </w:tc>
+        <w:tc>
+          <w:tcPr>
+            <w:tcW w:w="482" w:type="pct"/>
+            <w:gridSpan w:val="2"/>
+          </w:tcPr>
+          <w:p>
+            <w:pPr>
+              <w:tabs>
+                <w:tab w:val="decimal" w:pos="825"/>
+              </w:tabs>
+              <w:jc w:val="center"/>
+              <w:cnfStyle w:val="000000000000" w:firstRow="0" w:lastRow="0" w:firstColumn="0" w:lastColumn="0" w:oddVBand="0" w:evenVBand="0" w:oddHBand="0" w:evenHBand="0" w:firstRowFirstColumn="0" w:firstRowLastColumn="0" w:lastRowFirstColumn="0" w:lastRowLastColumn="0"/>
+            </w:pPr>
+          </w:p>
+        </w:tc>
+        <w:tc>
+          <w:tcPr>
+            <w:tcW w:w="479" w:type="pct"/>
+            <w:gridSpan w:val="2"/>
+          </w:tcPr>
+          <w:p>
+            <w:pPr>
+              <w:tabs>
+                <w:tab w:val="decimal" w:pos="825"/>
+              </w:tabs>
+              <w:jc w:val="center"/>
+              <w:cnfStyle w:val="000000000000" w:firstRow="0" w:lastRow="0" w:firstColumn="0" w:lastColumn="0" w:oddVBand="0" w:evenVBand="0" w:oddHBand="0" w:evenHBand="0" w:firstRowFirstColumn="0" w:firstRowLastColumn="0" w:lastRowFirstColumn="0" w:lastRowLastColumn="0"/>
+            </w:pPr>
+          </w:p>
+        </w:tc>
+      </w:tr>
+      <w:tr>
+        <w:trPr>
+          <w:gridAfter w:val="1"/>
+          <w:cnfStyle w:val="000000010000" w:firstRow="0" w:lastRow="0" w:firstColumn="0" w:lastColumn="0" w:oddVBand="0" w:evenVBand="0" w:oddHBand="0" w:evenHBand="1" w:firstRowFirstColumn="0" w:firstRowLastColumn="0" w:lastRowFirstColumn="0" w:lastRowLastColumn="0"/>
+          <w:wAfter w:w="5" w:type="pct"/>
+          <w:cantSplit/>
+          <w:trHeight w:val="575"/>
+        </w:trPr>
+        <w:tc>
+          <w:tcPr>
+            <w:cnfStyle w:val="001000000000" w:firstRow="0" w:lastRow="0" w:firstColumn="1" w:lastColumn="0" w:oddVBand="0" w:evenVBand="0" w:oddHBand="0" w:evenHBand="0" w:firstRowFirstColumn="0" w:firstRowLastColumn="0" w:lastRowFirstColumn="0" w:lastRowLastColumn="0"/>
+            <w:tcW w:w="876" w:type="pct"/>
+          </w:tcPr>
+          <w:p>
+            <w:pPr>
+              <w:jc w:val="center"/>
+              <w:rPr>
+                <w:b/>
+                <w:color w:val="auto"/>
+              </w:rPr>
+            </w:pPr>
+            <w:r>
+              <w:rPr>
+                <w:b/>
+                <w:color w:val="auto"/>
+              </w:rPr>
+              <w:t>DQL</w:t>
+            </w:r>
+          </w:p>
+        </w:tc>
+        <w:tc>
+          <w:tcPr>
+            <w:tcW w:w="570" w:type="pct"/>
+          </w:tcPr>
+          <w:p>
+            <w:pPr>
+              <w:tabs>
+                <w:tab w:val="decimal" w:pos="825"/>
+              </w:tabs>
+              <w:jc w:val="center"/>
+              <w:cnfStyle w:val="000000010000" w:firstRow="0" w:lastRow="0" w:firstColumn="0" w:lastColumn="0" w:oddVBand="0" w:evenVBand="0" w:oddHBand="0" w:evenHBand="1" w:firstRowFirstColumn="0" w:firstRowLastColumn="0" w:lastRowFirstColumn="0" w:lastRowLastColumn="0"/>
+              <w:rPr>
+                <w:color w:val="auto"/>
+              </w:rPr>
+            </w:pPr>
+          </w:p>
+        </w:tc>
+        <w:tc>
+          <w:tcPr>
+            <w:tcW w:w="570" w:type="pct"/>
+          </w:tcPr>
+          <w:p>
+            <w:pPr>
+              <w:tabs>
+                <w:tab w:val="decimal" w:pos="825"/>
+              </w:tabs>
+              <w:jc w:val="center"/>
+              <w:cnfStyle w:val="000000010000" w:firstRow="0" w:lastRow="0" w:firstColumn="0" w:lastColumn="0" w:oddVBand="0" w:evenVBand="0" w:oddHBand="0" w:evenHBand="1" w:firstRowFirstColumn="0" w:firstRowLastColumn="0" w:lastRowFirstColumn="0" w:lastRowLastColumn="0"/>
+              <w:rPr>
+                <w:color w:val="auto"/>
+              </w:rPr>
+            </w:pPr>
+            <w:r>
+              <w:rPr>
+                <w:color w:val="auto"/>
+              </w:rPr>
+              <w:t>X</w:t>
+            </w:r>
+          </w:p>
+        </w:tc>
+        <w:tc>
+          <w:tcPr>
+            <w:tcW w:w="570" w:type="pct"/>
+          </w:tcPr>
+          <w:p>
+            <w:pPr>
+              <w:tabs>
+                <w:tab w:val="decimal" w:pos="825"/>
+              </w:tabs>
+              <w:jc w:val="center"/>
+              <w:cnfStyle w:val="000000010000" w:firstRow="0" w:lastRow="0" w:firstColumn="0" w:lastColumn="0" w:oddVBand="0" w:evenVBand="0" w:oddHBand="0" w:evenHBand="1" w:firstRowFirstColumn="0" w:firstRowLastColumn="0" w:lastRowFirstColumn="0" w:lastRowLastColumn="0"/>
+              <w:rPr>
+                <w:color w:val="auto"/>
+              </w:rPr>
+            </w:pPr>
+            <w:r>
+              <w:rPr>
+                <w:color w:val="auto"/>
+              </w:rPr>
+              <w:t>X</w:t>
+            </w:r>
+          </w:p>
+        </w:tc>
+        <w:tc>
+          <w:tcPr>
+            <w:tcW w:w="482" w:type="pct"/>
+          </w:tcPr>
+          <w:p>
+            <w:pPr>
+              <w:tabs>
+                <w:tab w:val="decimal" w:pos="825"/>
+              </w:tabs>
+              <w:jc w:val="center"/>
+              <w:cnfStyle w:val="000000010000" w:firstRow="0" w:lastRow="0" w:firstColumn="0" w:lastColumn="0" w:oddVBand="0" w:evenVBand="0" w:oddHBand="0" w:evenHBand="1" w:firstRowFirstColumn="0" w:firstRowLastColumn="0" w:lastRowFirstColumn="0" w:lastRowLastColumn="0"/>
+            </w:pPr>
+          </w:p>
+        </w:tc>
+        <w:tc>
+          <w:tcPr>
+            <w:tcW w:w="482" w:type="pct"/>
+            <w:gridSpan w:val="2"/>
+          </w:tcPr>
+          <w:p>
+            <w:pPr>
+              <w:tabs>
+                <w:tab w:val="decimal" w:pos="825"/>
+              </w:tabs>
+              <w:jc w:val="center"/>
+              <w:cnfStyle w:val="000000010000" w:firstRow="0" w:lastRow="0" w:firstColumn="0" w:lastColumn="0" w:oddVBand="0" w:evenVBand="0" w:oddHBand="0" w:evenHBand="1" w:firstRowFirstColumn="0" w:firstRowLastColumn="0" w:lastRowFirstColumn="0" w:lastRowLastColumn="0"/>
+            </w:pPr>
+          </w:p>
+        </w:tc>
+        <w:tc>
+          <w:tcPr>
+            <w:tcW w:w="482" w:type="pct"/>
+            <w:gridSpan w:val="2"/>
+          </w:tcPr>
+          <w:p>
+            <w:pPr>
+              <w:tabs>
+                <w:tab w:val="decimal" w:pos="825"/>
+              </w:tabs>
+              <w:jc w:val="center"/>
+              <w:cnfStyle w:val="000000010000" w:firstRow="0" w:lastRow="0" w:firstColumn="0" w:lastColumn="0" w:oddVBand="0" w:evenVBand="0" w:oddHBand="0" w:evenHBand="1" w:firstRowFirstColumn="0" w:firstRowLastColumn="0" w:lastRowFirstColumn="0" w:lastRowLastColumn="0"/>
+            </w:pPr>
+          </w:p>
+        </w:tc>
+        <w:tc>
+          <w:tcPr>
+            <w:tcW w:w="482" w:type="pct"/>
+            <w:gridSpan w:val="2"/>
+          </w:tcPr>
+          <w:p>
+            <w:pPr>
+              <w:tabs>
+                <w:tab w:val="decimal" w:pos="825"/>
+              </w:tabs>
+              <w:jc w:val="center"/>
+              <w:cnfStyle w:val="000000010000" w:firstRow="0" w:lastRow="0" w:firstColumn="0" w:lastColumn="0" w:oddVBand="0" w:evenVBand="0" w:oddHBand="0" w:evenHBand="1" w:firstRowFirstColumn="0" w:firstRowLastColumn="0" w:lastRowFirstColumn="0" w:lastRowLastColumn="0"/>
+            </w:pPr>
+          </w:p>
+        </w:tc>
+        <w:tc>
+          <w:tcPr>
+            <w:tcW w:w="479" w:type="pct"/>
+            <w:gridSpan w:val="2"/>
+          </w:tcPr>
+          <w:p>
+            <w:pPr>
+              <w:tabs>
+                <w:tab w:val="decimal" w:pos="825"/>
+              </w:tabs>
+              <w:jc w:val="center"/>
               <w:cnfStyle w:val="000000010000" w:firstRow="0" w:lastRow="0" w:firstColumn="0" w:lastColumn="0" w:oddVBand="0" w:evenVBand="0" w:oddHBand="0" w:evenHBand="1" w:firstRowFirstColumn="0" w:firstRowLastColumn="0" w:lastRowFirstColumn="0" w:lastRowLastColumn="0"/>
             </w:pPr>
           </w:p>
@@ -2328,140 +3115,164 @@
         <w:trPr>
           <w:cnfStyle w:val="010000000000" w:firstRow="0" w:lastRow="1" w:firstColumn="0" w:lastColumn="0" w:oddVBand="0" w:evenVBand="0" w:oddHBand="0" w:evenHBand="0" w:firstRowFirstColumn="0" w:firstRowLastColumn="0" w:lastRowFirstColumn="0" w:lastRowLastColumn="0"/>
           <w:cantSplit/>
+          <w:trHeight w:val="575"/>
         </w:trPr>
         <w:tc>
           <w:tcPr>
             <w:cnfStyle w:val="001000000000" w:firstRow="0" w:lastRow="0" w:firstColumn="1" w:lastColumn="0" w:oddVBand="0" w:evenVBand="0" w:oddHBand="0" w:evenHBand="0" w:firstRowFirstColumn="0" w:firstRowLastColumn="0" w:lastRowFirstColumn="0" w:lastRowLastColumn="0"/>
-            <w:tcW w:w="739" w:type="pct"/>
-          </w:tcPr>
-          <w:p>
-            <w:pPr>
+            <w:tcW w:w="876" w:type="pct"/>
+          </w:tcPr>
+          <w:p>
+            <w:pPr>
+              <w:jc w:val="center"/>
               <w:rPr>
-                <w:b w:val="0"/>
-                <w:caps w:val="0"/>
+                <w:color w:val="auto"/>
               </w:rPr>
             </w:pPr>
             <w:r>
               <w:rPr>
-                <w:color w:val="4C483D" w:themeColor="text2"/>
+                <w:color w:val="auto"/>
               </w:rPr>
-              <w:t>Modelo</w:t>
+              <w:t>Documentação</w:t>
             </w:r>
-            <w:r>
-              <w:rPr>
-                <w:b w:val="0"/>
-                <w:caps w:val="0"/>
-              </w:rPr>
-              <w:t xml:space="preserve"> </w:t>
-            </w:r>
-            <w:r>
-              <w:rPr>
-                <w:color w:val="4C483D" w:themeColor="text2"/>
-              </w:rPr>
-              <w:t>Conceitual</w:t>
-            </w:r>
-          </w:p>
-        </w:tc>
-        <w:tc>
-          <w:tcPr>
-            <w:tcW w:w="533" w:type="pct"/>
+          </w:p>
+        </w:tc>
+        <w:tc>
+          <w:tcPr>
+            <w:tcW w:w="570" w:type="pct"/>
           </w:tcPr>
           <w:p>
             <w:pPr>
               <w:tabs>
                 <w:tab w:val="decimal" w:pos="825"/>
               </w:tabs>
+              <w:jc w:val="center"/>
               <w:cnfStyle w:val="010000000000" w:firstRow="0" w:lastRow="1" w:firstColumn="0" w:lastColumn="0" w:oddVBand="0" w:evenVBand="0" w:oddHBand="0" w:evenHBand="0" w:firstRowFirstColumn="0" w:firstRowLastColumn="0" w:lastRowFirstColumn="0" w:lastRowLastColumn="0"/>
-            </w:pPr>
-          </w:p>
-        </w:tc>
-        <w:tc>
-          <w:tcPr>
-            <w:tcW w:w="533" w:type="pct"/>
+              <w:rPr>
+                <w:rFonts w:asciiTheme="minorHAnsi" w:hAnsiTheme="minorHAnsi"/>
+                <w:color w:val="auto"/>
+              </w:rPr>
+            </w:pPr>
+          </w:p>
+        </w:tc>
+        <w:tc>
+          <w:tcPr>
+            <w:tcW w:w="570" w:type="pct"/>
           </w:tcPr>
           <w:p>
             <w:pPr>
               <w:tabs>
                 <w:tab w:val="decimal" w:pos="825"/>
               </w:tabs>
+              <w:jc w:val="center"/>
               <w:cnfStyle w:val="010000000000" w:firstRow="0" w:lastRow="1" w:firstColumn="0" w:lastColumn="0" w:oddVBand="0" w:evenVBand="0" w:oddHBand="0" w:evenHBand="0" w:firstRowFirstColumn="0" w:firstRowLastColumn="0" w:lastRowFirstColumn="0" w:lastRowLastColumn="0"/>
-            </w:pPr>
-          </w:p>
-        </w:tc>
-        <w:tc>
-          <w:tcPr>
-            <w:tcW w:w="533" w:type="pct"/>
+              <w:rPr>
+                <w:rFonts w:asciiTheme="minorHAnsi" w:hAnsiTheme="minorHAnsi"/>
+                <w:color w:val="auto"/>
+              </w:rPr>
+            </w:pPr>
+          </w:p>
+        </w:tc>
+        <w:tc>
+          <w:tcPr>
+            <w:tcW w:w="570" w:type="pct"/>
           </w:tcPr>
           <w:p>
             <w:pPr>
               <w:tabs>
                 <w:tab w:val="decimal" w:pos="825"/>
               </w:tabs>
+              <w:jc w:val="center"/>
               <w:cnfStyle w:val="010000000000" w:firstRow="0" w:lastRow="1" w:firstColumn="0" w:lastColumn="0" w:oddVBand="0" w:evenVBand="0" w:oddHBand="0" w:evenHBand="0" w:firstRowFirstColumn="0" w:firstRowLastColumn="0" w:lastRowFirstColumn="0" w:lastRowLastColumn="0"/>
-            </w:pPr>
-          </w:p>
-        </w:tc>
-        <w:tc>
-          <w:tcPr>
-            <w:tcW w:w="533" w:type="pct"/>
+              <w:rPr>
+                <w:rFonts w:asciiTheme="minorHAnsi" w:hAnsiTheme="minorHAnsi"/>
+                <w:b w:val="0"/>
+                <w:color w:val="auto"/>
+                <w:sz w:val="20"/>
+              </w:rPr>
+            </w:pPr>
+            <w:r>
+              <w:rPr>
+                <w:rFonts w:asciiTheme="minorHAnsi" w:hAnsiTheme="minorHAnsi"/>
+                <w:b w:val="0"/>
+                <w:color w:val="auto"/>
+                <w:sz w:val="20"/>
+              </w:rPr>
+              <w:t>X</w:t>
+            </w:r>
+          </w:p>
+        </w:tc>
+        <w:tc>
+          <w:tcPr>
+            <w:tcW w:w="488" w:type="pct"/>
+            <w:gridSpan w:val="2"/>
           </w:tcPr>
           <w:p>
             <w:pPr>
               <w:tabs>
                 <w:tab w:val="decimal" w:pos="825"/>
               </w:tabs>
+              <w:jc w:val="center"/>
               <w:cnfStyle w:val="010000000000" w:firstRow="0" w:lastRow="1" w:firstColumn="0" w:lastColumn="0" w:oddVBand="0" w:evenVBand="0" w:oddHBand="0" w:evenHBand="0" w:firstRowFirstColumn="0" w:firstRowLastColumn="0" w:lastRowFirstColumn="0" w:lastRowLastColumn="0"/>
             </w:pPr>
           </w:p>
         </w:tc>
         <w:tc>
           <w:tcPr>
-            <w:tcW w:w="533" w:type="pct"/>
+            <w:tcW w:w="482" w:type="pct"/>
+            <w:gridSpan w:val="2"/>
           </w:tcPr>
           <w:p>
             <w:pPr>
               <w:tabs>
                 <w:tab w:val="decimal" w:pos="825"/>
               </w:tabs>
+              <w:jc w:val="center"/>
               <w:cnfStyle w:val="010000000000" w:firstRow="0" w:lastRow="1" w:firstColumn="0" w:lastColumn="0" w:oddVBand="0" w:evenVBand="0" w:oddHBand="0" w:evenHBand="0" w:firstRowFirstColumn="0" w:firstRowLastColumn="0" w:lastRowFirstColumn="0" w:lastRowLastColumn="0"/>
             </w:pPr>
           </w:p>
         </w:tc>
         <w:tc>
           <w:tcPr>
-            <w:tcW w:w="533" w:type="pct"/>
+            <w:tcW w:w="482" w:type="pct"/>
+            <w:gridSpan w:val="2"/>
           </w:tcPr>
           <w:p>
             <w:pPr>
               <w:tabs>
                 <w:tab w:val="decimal" w:pos="825"/>
               </w:tabs>
+              <w:jc w:val="center"/>
               <w:cnfStyle w:val="010000000000" w:firstRow="0" w:lastRow="1" w:firstColumn="0" w:lastColumn="0" w:oddVBand="0" w:evenVBand="0" w:oddHBand="0" w:evenHBand="0" w:firstRowFirstColumn="0" w:firstRowLastColumn="0" w:lastRowFirstColumn="0" w:lastRowLastColumn="0"/>
             </w:pPr>
           </w:p>
         </w:tc>
         <w:tc>
           <w:tcPr>
-            <w:tcW w:w="533" w:type="pct"/>
+            <w:tcW w:w="482" w:type="pct"/>
+            <w:gridSpan w:val="2"/>
           </w:tcPr>
           <w:p>
             <w:pPr>
               <w:tabs>
                 <w:tab w:val="decimal" w:pos="825"/>
               </w:tabs>
+              <w:jc w:val="center"/>
               <w:cnfStyle w:val="010000000000" w:firstRow="0" w:lastRow="1" w:firstColumn="0" w:lastColumn="0" w:oddVBand="0" w:evenVBand="0" w:oddHBand="0" w:evenHBand="0" w:firstRowFirstColumn="0" w:firstRowLastColumn="0" w:lastRowFirstColumn="0" w:lastRowLastColumn="0"/>
             </w:pPr>
           </w:p>
         </w:tc>
         <w:tc>
           <w:tcPr>
-            <w:tcW w:w="531" w:type="pct"/>
+            <w:tcW w:w="479" w:type="pct"/>
+            <w:gridSpan w:val="2"/>
           </w:tcPr>
           <w:p>
             <w:pPr>
               <w:tabs>
                 <w:tab w:val="decimal" w:pos="825"/>
               </w:tabs>
+              <w:jc w:val="center"/>
               <w:cnfStyle w:val="010000000000" w:firstRow="0" w:lastRow="1" w:firstColumn="0" w:lastColumn="0" w:oddVBand="0" w:evenVBand="0" w:oddHBand="0" w:evenHBand="0" w:firstRowFirstColumn="0" w:firstRowLastColumn="0" w:lastRowFirstColumn="0" w:lastRowLastColumn="0"/>
             </w:pPr>
           </w:p>
@@ -2804,7 +3615,7 @@
           <w:docPart w:val="3AE90CA84C96469FA6EBBC616655CF94"/>
         </w:placeholder>
         <w:dataBinding w:prefixMappings="xmlns:ns0='http://schemas.microsoft.com/office/2006/coverPageProps' " w:xpath="/ns0:CoverPageProperties[1]/ns0:PublishDate[1]" w:storeItemID="{55AF091B-3C7A-41E3-B477-F2FDAA23CFDA}"/>
-        <w:date w:fullDate="2019-01-01T00:00:00Z">
+        <w:date>
           <w:dateFormat w:val="MMMM' de 'yyyy"/>
           <w:lid w:val="pt-BR"/>
           <w:storeMappedDataAs w:val="dateTime"/>
@@ -2814,7 +3625,10 @@
       <w:sdtEndPr/>
       <w:sdtContent>
         <w:r>
-          <w:t>janeiro de 2019</w:t>
+          <w:t>Agosto</w:t>
+        </w:r>
+        <w:r>
+          <w:t xml:space="preserve"> de 2019</w:t>
         </w:r>
       </w:sdtContent>
     </w:sdt>
@@ -4641,7 +5455,7 @@
     <w:charset w:val="00"/>
     <w:family w:val="roman"/>
     <w:pitch w:val="variable"/>
-    <w:sig w:usb0="E0002EFF" w:usb1="C000785B" w:usb2="00000009" w:usb3="00000000" w:csb0="000001FF" w:csb1="00000000"/>
+    <w:sig w:usb0="E0002AFF" w:usb1="C0007843" w:usb2="00000009" w:usb3="00000000" w:csb0="000001FF" w:csb1="00000000"/>
   </w:font>
   <w:font w:name="Courier New">
     <w:panose1 w:val="02070309020205020404"/>
@@ -4692,14 +5506,14 @@
     <w:charset w:val="00"/>
     <w:family w:val="swiss"/>
     <w:pitch w:val="variable"/>
-    <w:sig w:usb0="E0002EFF" w:usb1="C000247B" w:usb2="00000009" w:usb3="00000000" w:csb0="000001FF" w:csb1="00000000"/>
+    <w:sig w:usb0="E00002FF" w:usb1="4000ACFF" w:usb2="00000001" w:usb3="00000000" w:csb0="0000019F" w:csb1="00000000"/>
   </w:font>
   <w:font w:name="Calibri Light">
     <w:panose1 w:val="020F0302020204030204"/>
     <w:charset w:val="00"/>
     <w:family w:val="swiss"/>
     <w:pitch w:val="variable"/>
-    <w:sig w:usb0="E0002AFF" w:usb1="C000247B" w:usb2="00000009" w:usb3="00000000" w:csb0="000001FF" w:csb1="00000000"/>
+    <w:sig w:usb0="A00002EF" w:usb1="4000207B" w:usb2="00000000" w:usb3="00000000" w:csb0="0000009F" w:csb1="00000000"/>
   </w:font>
 </w:fonts>
 </file>
@@ -4729,6 +5543,7 @@
     <w:rsid w:val="00973EE1"/>
     <w:rsid w:val="00AC3D2E"/>
     <w:rsid w:val="00B03C45"/>
+    <w:rsid w:val="00B10D04"/>
   </w:rsids>
   <m:mathPr>
     <m:mathFont m:val="Cambria Math"/>
@@ -5452,7 +6267,7 @@
 </file>
 
 <file path=customXml/itemProps3.xml><?xml version="1.0" encoding="utf-8"?>
-<ds:datastoreItem xmlns:ds="http://schemas.openxmlformats.org/officeDocument/2006/customXml" ds:itemID="{9597E526-EFB8-407A-B5F7-3F1E5BE87AC5}">
+<ds:datastoreItem xmlns:ds="http://schemas.openxmlformats.org/officeDocument/2006/customXml" ds:itemID="{CA287BD2-1883-431C-BDE3-726A7FB0C5AF}">
   <ds:schemaRefs>
     <ds:schemaRef ds:uri="http://schemas.openxmlformats.org/officeDocument/2006/bibliography"/>
   </ds:schemaRefs>

</xml_diff>